<commit_message>
modify something of report
</commit_message>
<xml_diff>
--- a/3018216031_白文杰_软件测试上机报告_实验1.docx
+++ b/3018216031_白文杰_软件测试上机报告_实验1.docx
@@ -1078,35 +1078,83 @@
         <w:t>安装目录</w:t>
       </w:r>
       <w:r>
-        <w:t>\dropins\plugins</w:t>
+        <w:t>\dropins</w:t>
       </w:r>
       <w:r>
         <w:rPr>
           <w:rFonts w:hint="eastAsia"/>
         </w:rPr>
-        <w:t>\</w:t>
+        <w:t>下，然后重启</w:t>
       </w:r>
       <w:r>
         <w:rPr>
           <w:rFonts w:hint="eastAsia"/>
         </w:rPr>
-        <w:t>下，然后重启</w:t>
+        <w:t>eclipse</w:t>
       </w:r>
       <w:r>
         <w:rPr>
           <w:rFonts w:hint="eastAsia"/>
         </w:rPr>
-        <w:t>eclipse</w:t>
+        <w:t>。</w:t>
+      </w:r>
+      <w:bookmarkStart w:id="1" w:name="_Hlk67323265"/>
+      <w:r>
+        <w:br/>
       </w:r>
       <w:r>
         <w:rPr>
           <w:rFonts w:hint="eastAsia"/>
         </w:rPr>
-        <w:t>。</w:t>
-      </w:r>
-      <w:bookmarkStart w:id="1" w:name="_Hlk67323265"/>
-      <w:r>
-        <w:br/>
+        <w:t>（但是还是不好用，我又点击</w:t>
+      </w:r>
+      <w:r>
+        <w:rPr>
+          <w:rFonts w:hint="eastAsia"/>
+        </w:rPr>
+        <w:t>了：</w:t>
+      </w:r>
+      <w:r>
+        <w:rPr>
+          <w:rFonts w:hint="eastAsia"/>
+        </w:rPr>
+        <w:t>Help-&gt;Install</w:t>
+      </w:r>
+      <w:r>
+        <w:t xml:space="preserve"> </w:t>
+      </w:r>
+      <w:r>
+        <w:rPr>
+          <w:rFonts w:hint="eastAsia"/>
+        </w:rPr>
+        <w:t>New</w:t>
+      </w:r>
+      <w:r>
+        <w:t xml:space="preserve"> </w:t>
+      </w:r>
+      <w:r>
+        <w:rPr>
+          <w:rFonts w:hint="eastAsia"/>
+        </w:rPr>
+        <w:t>Software</w:t>
+      </w:r>
+      <w:r>
+        <w:t xml:space="preserve"> </w:t>
+      </w:r>
+      <w:r>
+        <w:rPr>
+          <w:rFonts w:hint="eastAsia"/>
+        </w:rPr>
+        <w:t>-&gt;</w:t>
+      </w:r>
+      <w:r>
+        <w:t>add-&gt;local-&gt;</w:t>
+      </w:r>
+      <w:r>
+        <w:rPr>
+          <w:rFonts w:hint="eastAsia"/>
+        </w:rPr>
+        <w:t>选择解压的文件夹安装）</w:t>
       </w:r>
     </w:p>
     <w:p>
@@ -1215,7 +1263,6 @@
           <w:sz w:val="22"/>
           <w:szCs w:val="28"/>
         </w:rPr>
-        <w:lastRenderedPageBreak/>
         <w:t>T</w:t>
       </w:r>
       <w:r>

</xml_diff>